<commit_message>
Added VisualStudio project for Homework 2
</commit_message>
<xml_diff>
--- a/MCS 3312 Analysis of Algorithms Homework Assignment 2.docx
+++ b/MCS 3312 Analysis of Algorithms Homework Assignment 2.docx
@@ -62,8 +62,6 @@
         </w:rPr>
         <w:t>Jack Baumann</w:t>
       </w:r>
-      <w:bookmarkStart w:id="0" w:name="_GoBack"/>
-      <w:bookmarkEnd w:id="0"/>
     </w:p>
     <w:p/>
     <w:p>
@@ -184,7 +182,15 @@
         <w:ind w:left="1440"/>
       </w:pPr>
       <w:r>
-        <w:t>Stores a copy of the progenitor for the Hilbert curve (three line segments).</w:t>
+        <w:t>Stores a copy of the progenitor for the Hilbert curve (</w:t>
+      </w:r>
+      <w:proofErr w:type="gramStart"/>
+      <w:r>
+        <w:t>three line</w:t>
+      </w:r>
+      <w:proofErr w:type="gramEnd"/>
+      <w:r>
+        <w:t xml:space="preserve"> segments).</w:t>
       </w:r>
     </w:p>
     <w:p>
@@ -196,8 +202,13 @@
         </w:numPr>
         <w:ind w:left="1440"/>
       </w:pPr>
-      <w:r>
-        <w:t xml:space="preserve">Is capable of constructing a decision tree with a branching factor of 4, and navigating this decision tree to the input depth </w:t>
+      <w:proofErr w:type="gramStart"/>
+      <w:r>
+        <w:t>Is capable of constructing</w:t>
+      </w:r>
+      <w:proofErr w:type="gramEnd"/>
+      <w:r>
+        <w:t xml:space="preserve"> a decision tree with a branching factor of 4, and navigating this decision tree to the input depth </w:t>
       </w:r>
       <w:r>
         <w:rPr>
@@ -281,19 +292,7 @@
         <w:rPr>
           <w:color w:val="31849B" w:themeColor="accent5" w:themeShade="BF"/>
         </w:rPr>
-        <w:t>Homework2Problem</w:t>
-      </w:r>
-      <w:r>
-        <w:rPr>
-          <w:color w:val="31849B" w:themeColor="accent5" w:themeShade="BF"/>
-        </w:rPr>
-        <w:t>2</w:t>
-      </w:r>
-      <w:r>
-        <w:rPr>
-          <w:color w:val="31849B" w:themeColor="accent5" w:themeShade="BF"/>
-        </w:rPr>
-        <w:t>.py</w:t>
+        <w:t>Homework2Problem2.py</w:t>
       </w:r>
     </w:p>
     <w:p>
@@ -454,12 +453,14 @@
       <w:r>
         <w:t xml:space="preserve"> </w:t>
       </w:r>
+      <w:proofErr w:type="spellStart"/>
       <w:r>
         <w:rPr>
           <w:i/>
         </w:rPr>
         <w:t>n</w:t>
       </w:r>
+      <w:proofErr w:type="spellEnd"/>
       <w:r>
         <w:t xml:space="preserve"> input matrix, compute a new </w:t>
       </w:r>
@@ -491,7 +492,15 @@
         <w:sym w:font="Symbol" w:char="F0B4"/>
       </w:r>
       <w:r>
-        <w:t xml:space="preserve"> 2 cell from the original matrix into a new cell in the </w:t>
+        <w:t xml:space="preserve"> 2 </w:t>
+      </w:r>
+      <w:proofErr w:type="gramStart"/>
+      <w:r>
+        <w:t>cell</w:t>
+      </w:r>
+      <w:proofErr w:type="gramEnd"/>
+      <w:r>
+        <w:t xml:space="preserve"> from the original matrix into a new cell in the </w:t>
       </w:r>
       <w:r>
         <w:rPr>
@@ -579,7 +588,35 @@
         <w:rPr>
           <w:color w:val="31849B" w:themeColor="accent5" w:themeShade="BF"/>
         </w:rPr>
-        <w:t>1/2)n^2 + cn + c</w:t>
+        <w:t>1/</w:t>
+      </w:r>
+      <w:proofErr w:type="gramStart"/>
+      <w:r>
+        <w:rPr>
+          <w:color w:val="31849B" w:themeColor="accent5" w:themeShade="BF"/>
+        </w:rPr>
+        <w:t>2)n</w:t>
+      </w:r>
+      <w:proofErr w:type="gramEnd"/>
+      <w:r>
+        <w:rPr>
+          <w:color w:val="31849B" w:themeColor="accent5" w:themeShade="BF"/>
+        </w:rPr>
+        <w:t xml:space="preserve">^2 + </w:t>
+      </w:r>
+      <w:proofErr w:type="spellStart"/>
+      <w:r>
+        <w:rPr>
+          <w:color w:val="31849B" w:themeColor="accent5" w:themeShade="BF"/>
+        </w:rPr>
+        <w:t>cn</w:t>
+      </w:r>
+      <w:proofErr w:type="spellEnd"/>
+      <w:r>
+        <w:rPr>
+          <w:color w:val="31849B" w:themeColor="accent5" w:themeShade="BF"/>
+        </w:rPr>
+        <w:t xml:space="preserve"> + c</w:t>
       </w:r>
     </w:p>
     <w:p/>
@@ -592,19 +629,7 @@
         <w:rPr>
           <w:color w:val="31849B" w:themeColor="accent5" w:themeShade="BF"/>
         </w:rPr>
-        <w:t>Homework2Problem</w:t>
-      </w:r>
-      <w:r>
-        <w:rPr>
-          <w:color w:val="31849B" w:themeColor="accent5" w:themeShade="BF"/>
-        </w:rPr>
-        <w:t>3</w:t>
-      </w:r>
-      <w:r>
-        <w:rPr>
-          <w:color w:val="31849B" w:themeColor="accent5" w:themeShade="BF"/>
-        </w:rPr>
-        <w:t>.py</w:t>
+        <w:t>Homework2Problem3.py</w:t>
       </w:r>
     </w:p>
     <w:p>
@@ -665,7 +690,23 @@
         <w:ind w:left="1440"/>
       </w:pPr>
       <w:r>
-        <w:t>Utilizes the averaged values as decision factors that determine depth for the decision tree in the method from 1A.  The way that this should work is that each position in your decision tree corresponds to a position in the approximate Gaussian pyramid.  So, the value at that position is used to decide if the Hilbert curve should continue down the decision tree.  The check that needs to be performed is whether or not the average weight of the next level nodes is higher than that of the value for the current position in the current image.  If a child node has a higher value, then continue on down the decision tree.  If it does not, then do not visit that child node. (Don’t forget to render your derived Hilbert curve to the screen using Panda3D.)</w:t>
+        <w:t xml:space="preserve">Utilizes the averaged values as decision factors that determine depth for the decision tree in the method from 1A.  The way that this should work is that each position in your decision tree corresponds to a position in the approximate Gaussian pyramid.  So, the value at that position is used to decide if the Hilbert curve should continue down the decision tree.  The check that needs to be performed is </w:t>
+      </w:r>
+      <w:proofErr w:type="gramStart"/>
+      <w:r>
+        <w:t>whether or not</w:t>
+      </w:r>
+      <w:proofErr w:type="gramEnd"/>
+      <w:r>
+        <w:t xml:space="preserve"> the average weight of the next level nodes is higher than that of the value for the current position in the current image.  If a child node has a higher value, then </w:t>
+      </w:r>
+      <w:proofErr w:type="gramStart"/>
+      <w:r>
+        <w:t>continue on</w:t>
+      </w:r>
+      <w:proofErr w:type="gramEnd"/>
+      <w:r>
+        <w:t xml:space="preserve"> down the decision tree.  If it does not, then do not visit that child node. (Don’t forget to render your derived Hilbert curve to the screen using Panda3D.)</w:t>
       </w:r>
     </w:p>
     <w:p>
@@ -697,7 +738,21 @@
         <w:rPr>
           <w:color w:val="31849B" w:themeColor="accent5" w:themeShade="BF"/>
         </w:rPr>
-        <w:t>Total computational cost: (1/2)n^2 + 25n + 4log(n) + d + c</w:t>
+        <w:t>Total computational cost: (1/</w:t>
+      </w:r>
+      <w:proofErr w:type="gramStart"/>
+      <w:r>
+        <w:rPr>
+          <w:color w:val="31849B" w:themeColor="accent5" w:themeShade="BF"/>
+        </w:rPr>
+        <w:t>2)n</w:t>
+      </w:r>
+      <w:proofErr w:type="gramEnd"/>
+      <w:r>
+        <w:rPr>
+          <w:color w:val="31849B" w:themeColor="accent5" w:themeShade="BF"/>
+        </w:rPr>
+        <w:t>^2 + 25n + 4log(n) + d + c</w:t>
       </w:r>
     </w:p>
     <w:p/>
@@ -709,19 +764,7 @@
         <w:rPr>
           <w:color w:val="31849B" w:themeColor="accent5" w:themeShade="BF"/>
         </w:rPr>
-        <w:t>Homework2Problem</w:t>
-      </w:r>
-      <w:r>
-        <w:rPr>
-          <w:color w:val="31849B" w:themeColor="accent5" w:themeShade="BF"/>
-        </w:rPr>
-        <w:t>4</w:t>
-      </w:r>
-      <w:r>
-        <w:rPr>
-          <w:color w:val="31849B" w:themeColor="accent5" w:themeShade="BF"/>
-        </w:rPr>
-        <w:t>.py</w:t>
+        <w:t>Homework2Problem4.py</w:t>
       </w:r>
     </w:p>
     <w:p>
@@ -770,7 +813,27 @@
         <w:rPr>
           <w:color w:val="31849B" w:themeColor="accent5" w:themeShade="BF"/>
         </w:rPr>
-        <w:t>(3/2)n^2 + 25n + 4log(n) + d + c</w:t>
+        <w:t xml:space="preserve">Total computational cost: </w:t>
+      </w:r>
+      <w:r>
+        <w:rPr>
+          <w:color w:val="31849B" w:themeColor="accent5" w:themeShade="BF"/>
+        </w:rPr>
+        <w:t>(3/</w:t>
+      </w:r>
+      <w:proofErr w:type="gramStart"/>
+      <w:r>
+        <w:rPr>
+          <w:color w:val="31849B" w:themeColor="accent5" w:themeShade="BF"/>
+        </w:rPr>
+        <w:t>2)n</w:t>
+      </w:r>
+      <w:proofErr w:type="gramEnd"/>
+      <w:r>
+        <w:rPr>
+          <w:color w:val="31849B" w:themeColor="accent5" w:themeShade="BF"/>
+        </w:rPr>
+        <w:t>^2 + 25n + 4log(n) + d + c</w:t>
       </w:r>
     </w:p>
     <w:p/>
@@ -870,7 +933,21 @@
         <w:rPr>
           <w:color w:val="31849B" w:themeColor="accent5" w:themeShade="BF"/>
         </w:rPr>
-        <w:t>of the simplicity of the fractal it creates.  It is easy for a human or computer to identify an object from the Hilbert curve by looking at the recurring patterns and differing depths found within the curve.  Machine learning can compare patterns found in a given Hilbert curve to Hilbert curves of previously identified objects to identify which object the given curve best represents.</w:t>
+        <w:t xml:space="preserve">of the simplicity of the fractal it creates.  It is easy for a human or computer to identify an object from the Hilbert curve by looking at the recurring patterns and differing depths found within the curve.  Machine learning can compare patterns found </w:t>
+      </w:r>
+      <w:proofErr w:type="gramStart"/>
+      <w:r>
+        <w:rPr>
+          <w:color w:val="31849B" w:themeColor="accent5" w:themeShade="BF"/>
+        </w:rPr>
+        <w:t>in a given</w:t>
+      </w:r>
+      <w:proofErr w:type="gramEnd"/>
+      <w:r>
+        <w:rPr>
+          <w:color w:val="31849B" w:themeColor="accent5" w:themeShade="BF"/>
+        </w:rPr>
+        <w:t xml:space="preserve"> Hilbert curve to Hilbert curves of previously identified objects to identify which object the given curve best represents.</w:t>
       </w:r>
     </w:p>
     <w:p/>
@@ -888,7 +965,10 @@
         <w:t xml:space="preserve">  At least one of your computational cost estimates should utilize the master’s theorem.</w:t>
       </w:r>
     </w:p>
-    <w:p/>
+    <w:p>
+      <w:bookmarkStart w:id="0" w:name="_GoBack"/>
+      <w:bookmarkEnd w:id="0"/>
+    </w:p>
     <w:sectPr>
       <w:pgSz w:w="12240" w:h="15840"/>
       <w:pgMar w:top="1440" w:right="1440" w:bottom="1440" w:left="1440" w:header="720" w:footer="720" w:gutter="0"/>
@@ -1521,7 +1601,7 @@
     <w:lsdException w:name="Table Web 2" w:semiHidden="1" w:unhideWhenUsed="1"/>
     <w:lsdException w:name="Table Web 3" w:semiHidden="1" w:unhideWhenUsed="1"/>
     <w:lsdException w:name="Balloon Text" w:semiHidden="1" w:unhideWhenUsed="1"/>
-    <w:lsdException w:name="Table Grid" w:semiHidden="1" w:uiPriority="59" w:unhideWhenUsed="1"/>
+    <w:lsdException w:name="Table Grid" w:uiPriority="59"/>
     <w:lsdException w:name="Table Theme" w:semiHidden="1" w:unhideWhenUsed="1"/>
     <w:lsdException w:name="Placeholder Text" w:semiHidden="1"/>
     <w:lsdException w:name="No Spacing" w:uiPriority="1" w:qFormat="1"/>

</xml_diff>